<commit_message>
Add error handling, migrations, and environment updates
This commit introduces a new error handling system, including custom 404 error pages and views. It adds migrations to update user fields and includes fixtures for testing purposes. Additionally, environment variables and Pipfile updates ensure better security and development flexibility.
</commit_message>
<xml_diff>
--- a/Transcendence.docx
+++ b/Transcendence.docx
@@ -19,7 +19,7 @@
           <w:sz w:val="96"/>
           <w:sz-cs w:val="96"/>
         </w:rPr>
-        <w:t xml:space="preserve">   (+2)</w:t>
+        <w:t xml:space="preserve">   (+1)</w:t>
       </w:r>
       <w:r>
         <w:rPr>
@@ -212,16 +212,7 @@
           <w:sz-cs w:val="48"/>
           <w:color w:val="000000"/>
         </w:rPr>
-        <w:t xml:space="preserve">— </w:t>
-      </w:r>
-      <w:r>
-        <w:rPr>
-          <w:rFonts w:ascii="Helvetica" w:hAnsi="Helvetica" w:cs="Helvetica"/>
-          <w:sz w:val="48"/>
-          <w:sz-cs w:val="48"/>
-          <w:color w:val="000000"/>
-        </w:rPr>
-        <w:t xml:space="preserve">Mathieu</w:t>
+        <w:t xml:space="preserve">— Mathieu</w:t>
       </w:r>
       <w:r>
         <w:rPr>
@@ -319,7 +310,7 @@
           <w:sz-cs w:val="48"/>
           <w:color w:val="000000"/>
         </w:rPr>
-        <w:t xml:space="preserve">— Mathieu, Alex, Bastien</w:t>
+        <w:t xml:space="preserve">—Alex, Bastien</w:t>
       </w:r>
       <w:r>
         <w:rPr>
@@ -531,7 +522,60 @@
           <w:sz-cs w:val="48"/>
           <w:color w:val="FB0007"/>
         </w:rPr>
-        <w:t xml:space="preserve">(</w:t>
+        <w:t xml:space="preserve">(majeur) </w:t>
+      </w:r>
+      <w:r>
+        <w:rPr>
+          <w:rFonts w:ascii="Helvetica" w:hAnsi="Helvetica" w:cs="Helvetica"/>
+          <w:sz w:val="48"/>
+          <w:sz-cs w:val="48"/>
+          <w:color w:val="000000"/>
+        </w:rPr>
+        <w:t xml:space="preserve">— Leny, Alex</w:t>
+      </w:r>
+      <w:r>
+        <w:rPr>
+          <w:rFonts w:ascii="Helvetica" w:hAnsi="Helvetica" w:cs="Helvetica"/>
+          <w:sz w:val="48"/>
+          <w:sz-cs w:val="48"/>
+          <w:i/>
+        </w:rPr>
+        <w:t xml:space="preserve"/>
+      </w:r>
+    </w:p>
+    <w:p>
+      <w:pPr/>
+      <w:r>
+        <w:rPr>
+          <w:rFonts w:ascii="Helvetica" w:hAnsi="Helvetica" w:cs="Helvetica"/>
+          <w:sz w:val="48"/>
+          <w:sz-cs w:val="48"/>
+          <w:i/>
+        </w:rPr>
+        <w:t xml:space="preserve"/>
+      </w:r>
+    </w:p>
+    <w:p>
+      <w:pPr/>
+      <w:r>
+        <w:rPr>
+          <w:rFonts w:ascii="Helvetica" w:hAnsi="Helvetica" w:cs="Helvetica"/>
+          <w:sz w:val="48"/>
+          <w:sz-cs w:val="48"/>
+          <w:u w:val="single"/>
+        </w:rPr>
+        <w:t xml:space="preserve">AI-ALGO:</w:t>
+      </w:r>
+    </w:p>
+    <w:p>
+      <w:pPr/>
+      <w:r>
+        <w:rPr>
+          <w:rFonts w:ascii="Helvetica" w:hAnsi="Helvetica" w:cs="Helvetica"/>
+          <w:sz w:val="48"/>
+          <w:sz-cs w:val="48"/>
+        </w:rPr>
+        <w:t xml:space="preserve">- Introduce an AI Opposent </w:t>
       </w:r>
       <w:r>
         <w:rPr>
@@ -540,7 +584,95 @@
           <w:sz-cs w:val="48"/>
           <w:color w:val="FB0007"/>
         </w:rPr>
-        <w:t xml:space="preserve">majeur</w:t>
+        <w:t xml:space="preserve">(majeur) </w:t>
+      </w:r>
+      <w:r>
+        <w:rPr>
+          <w:rFonts w:ascii="Helvetica" w:hAnsi="Helvetica" w:cs="Helvetica"/>
+          <w:sz w:val="48"/>
+          <w:sz-cs w:val="48"/>
+          <w:color w:val="000000"/>
+        </w:rPr>
+        <w:t xml:space="preserve">— Alex, Mathieu</w:t>
+      </w:r>
+      <w:r>
+        <w:rPr>
+          <w:rFonts w:ascii="Helvetica" w:hAnsi="Helvetica" w:cs="Helvetica"/>
+          <w:sz w:val="48"/>
+          <w:sz-cs w:val="48"/>
+        </w:rPr>
+        <w:t xml:space="preserve"/>
+      </w:r>
+    </w:p>
+    <w:p>
+      <w:pPr/>
+      <w:r>
+        <w:rPr>
+          <w:rFonts w:ascii="Helvetica" w:hAnsi="Helvetica" w:cs="Helvetica"/>
+          <w:sz w:val="48"/>
+          <w:sz-cs w:val="48"/>
+        </w:rPr>
+        <w:t xml:space="preserve">- User and Game Stats dashboard </w:t>
+      </w:r>
+      <w:r>
+        <w:rPr>
+          <w:rFonts w:ascii="Helvetica" w:hAnsi="Helvetica" w:cs="Helvetica"/>
+          <w:sz w:val="48"/>
+          <w:sz-cs w:val="48"/>
+          <w:color w:val="FFFF0B"/>
+        </w:rPr>
+        <w:t xml:space="preserve">(minor) </w:t>
+      </w:r>
+      <w:r>
+        <w:rPr>
+          <w:rFonts w:ascii="Helvetica" w:hAnsi="Helvetica" w:cs="Helvetica"/>
+          <w:sz w:val="48"/>
+          <w:sz-cs w:val="48"/>
+          <w:color w:val="000000"/>
+        </w:rPr>
+        <w:t xml:space="preserve">— Mathieu, Theo</w:t>
+      </w:r>
+      <w:r>
+        <w:rPr>
+          <w:rFonts w:ascii="Helvetica" w:hAnsi="Helvetica" w:cs="Helvetica"/>
+          <w:sz w:val="48"/>
+          <w:sz-cs w:val="48"/>
+        </w:rPr>
+        <w:t xml:space="preserve"/>
+      </w:r>
+    </w:p>
+    <w:p>
+      <w:pPr/>
+      <w:r>
+        <w:rPr>
+          <w:rFonts w:ascii="Helvetica" w:hAnsi="Helvetica" w:cs="Helvetica"/>
+          <w:sz w:val="48"/>
+          <w:sz-cs w:val="48"/>
+        </w:rPr>
+        <w:t xml:space="preserve"/>
+      </w:r>
+    </w:p>
+    <w:p>
+      <w:pPr/>
+      <w:r>
+        <w:rPr>
+          <w:rFonts w:ascii="Helvetica" w:hAnsi="Helvetica" w:cs="Helvetica"/>
+          <w:sz w:val="48"/>
+          <w:sz-cs w:val="48"/>
+          <w:u w:val="single"/>
+        </w:rPr>
+        <w:t xml:space="preserve">CYBERSECURITY:</w:t>
+      </w:r>
+    </w:p>
+    <w:p>
+      <w:pPr/>
+      <w:r>
+        <w:rPr>
+          <w:rFonts w:ascii="Helvetica" w:hAnsi="Helvetica" w:cs="Helvetica"/>
+          <w:sz w:val="48"/>
+          <w:sz-cs w:val="48"/>
+        </w:rPr>
+        <w:t xml:space="preserve">- Implement Two-Factor Auth and JWT </w:t>
       </w:r>
       <w:r>
         <w:rPr>
@@ -549,184 +681,7 @@
           <w:sz-cs w:val="48"/>
           <w:color w:val="FB0007"/>
         </w:rPr>
-        <w:t xml:space="preserve">) </w:t>
-      </w:r>
-      <w:r>
-        <w:rPr>
-          <w:rFonts w:ascii="Helvetica" w:hAnsi="Helvetica" w:cs="Helvetica"/>
-          <w:sz w:val="48"/>
-          <w:sz-cs w:val="48"/>
-          <w:color w:val="000000"/>
-        </w:rPr>
-        <w:t xml:space="preserve">— Leny, Alex</w:t>
-      </w:r>
-      <w:r>
-        <w:rPr>
-          <w:rFonts w:ascii="Helvetica" w:hAnsi="Helvetica" w:cs="Helvetica"/>
-          <w:sz w:val="48"/>
-          <w:sz-cs w:val="48"/>
-          <w:i/>
-        </w:rPr>
-        <w:t xml:space="preserve"/>
-      </w:r>
-    </w:p>
-    <w:p>
-      <w:pPr/>
-      <w:r>
-        <w:rPr>
-          <w:rFonts w:ascii="Helvetica" w:hAnsi="Helvetica" w:cs="Helvetica"/>
-          <w:sz w:val="48"/>
-          <w:sz-cs w:val="48"/>
-          <w:i/>
-        </w:rPr>
-        <w:t xml:space="preserve"/>
-      </w:r>
-    </w:p>
-    <w:p>
-      <w:pPr/>
-      <w:r>
-        <w:rPr>
-          <w:rFonts w:ascii="Helvetica" w:hAnsi="Helvetica" w:cs="Helvetica"/>
-          <w:sz w:val="48"/>
-          <w:sz-cs w:val="48"/>
-          <w:u w:val="single"/>
-        </w:rPr>
-        <w:t xml:space="preserve">AI-ALGO:</w:t>
-      </w:r>
-    </w:p>
-    <w:p>
-      <w:pPr/>
-      <w:r>
-        <w:rPr>
-          <w:rFonts w:ascii="Helvetica" w:hAnsi="Helvetica" w:cs="Helvetica"/>
-          <w:sz w:val="48"/>
-          <w:sz-cs w:val="48"/>
-        </w:rPr>
-        <w:t xml:space="preserve">- Introduce an AI Opposent </w:t>
-      </w:r>
-      <w:r>
-        <w:rPr>
-          <w:rFonts w:ascii="Helvetica" w:hAnsi="Helvetica" w:cs="Helvetica"/>
-          <w:sz w:val="48"/>
-          <w:sz-cs w:val="48"/>
-          <w:color w:val="FB0007"/>
-        </w:rPr>
         <w:t xml:space="preserve">(majeur) </w:t>
-      </w:r>
-      <w:r>
-        <w:rPr>
-          <w:rFonts w:ascii="Helvetica" w:hAnsi="Helvetica" w:cs="Helvetica"/>
-          <w:sz w:val="48"/>
-          <w:sz-cs w:val="48"/>
-          <w:color w:val="000000"/>
-        </w:rPr>
-        <w:t xml:space="preserve">— Alex, Mathieu</w:t>
-      </w:r>
-      <w:r>
-        <w:rPr>
-          <w:rFonts w:ascii="Helvetica" w:hAnsi="Helvetica" w:cs="Helvetica"/>
-          <w:sz w:val="48"/>
-          <w:sz-cs w:val="48"/>
-        </w:rPr>
-        <w:t xml:space="preserve"/>
-      </w:r>
-    </w:p>
-    <w:p>
-      <w:pPr/>
-      <w:r>
-        <w:rPr>
-          <w:rFonts w:ascii="Helvetica" w:hAnsi="Helvetica" w:cs="Helvetica"/>
-          <w:sz w:val="48"/>
-          <w:sz-cs w:val="48"/>
-        </w:rPr>
-        <w:t xml:space="preserve">- User and Game Stats dashboard </w:t>
-      </w:r>
-      <w:r>
-        <w:rPr>
-          <w:rFonts w:ascii="Helvetica" w:hAnsi="Helvetica" w:cs="Helvetica"/>
-          <w:sz w:val="48"/>
-          <w:sz-cs w:val="48"/>
-          <w:color w:val="FFFF0B"/>
-        </w:rPr>
-        <w:t xml:space="preserve">(minor) </w:t>
-      </w:r>
-      <w:r>
-        <w:rPr>
-          <w:rFonts w:ascii="Helvetica" w:hAnsi="Helvetica" w:cs="Helvetica"/>
-          <w:sz w:val="48"/>
-          <w:sz-cs w:val="48"/>
-          <w:color w:val="000000"/>
-        </w:rPr>
-        <w:t xml:space="preserve">— Mathieu, Theo</w:t>
-      </w:r>
-      <w:r>
-        <w:rPr>
-          <w:rFonts w:ascii="Helvetica" w:hAnsi="Helvetica" w:cs="Helvetica"/>
-          <w:sz w:val="48"/>
-          <w:sz-cs w:val="48"/>
-        </w:rPr>
-        <w:t xml:space="preserve"/>
-      </w:r>
-    </w:p>
-    <w:p>
-      <w:pPr/>
-      <w:r>
-        <w:rPr>
-          <w:rFonts w:ascii="Helvetica" w:hAnsi="Helvetica" w:cs="Helvetica"/>
-          <w:sz w:val="48"/>
-          <w:sz-cs w:val="48"/>
-        </w:rPr>
-        <w:t xml:space="preserve"/>
-      </w:r>
-    </w:p>
-    <w:p>
-      <w:pPr/>
-      <w:r>
-        <w:rPr>
-          <w:rFonts w:ascii="Helvetica" w:hAnsi="Helvetica" w:cs="Helvetica"/>
-          <w:sz w:val="48"/>
-          <w:sz-cs w:val="48"/>
-          <w:u w:val="single"/>
-        </w:rPr>
-        <w:t xml:space="preserve">CYBERSECURITY:</w:t>
-      </w:r>
-    </w:p>
-    <w:p>
-      <w:pPr/>
-      <w:r>
-        <w:rPr>
-          <w:rFonts w:ascii="Helvetica" w:hAnsi="Helvetica" w:cs="Helvetica"/>
-          <w:sz w:val="48"/>
-          <w:sz-cs w:val="48"/>
-        </w:rPr>
-        <w:t xml:space="preserve">- Implement Two-Factor Auth and JWT </w:t>
-      </w:r>
-      <w:r>
-        <w:rPr>
-          <w:rFonts w:ascii="Helvetica" w:hAnsi="Helvetica" w:cs="Helvetica"/>
-          <w:sz w:val="48"/>
-          <w:sz-cs w:val="48"/>
-          <w:color w:val="FB0007"/>
-        </w:rPr>
-        <w:t xml:space="preserve">(</w:t>
-      </w:r>
-      <w:r>
-        <w:rPr>
-          <w:rFonts w:ascii="Helvetica" w:hAnsi="Helvetica" w:cs="Helvetica"/>
-          <w:sz w:val="48"/>
-          <w:sz-cs w:val="48"/>
-          <w:color w:val="FB0007"/>
-        </w:rPr>
-        <w:t xml:space="preserve">majeur</w:t>
-      </w:r>
-      <w:r>
-        <w:rPr>
-          <w:rFonts w:ascii="Helvetica" w:hAnsi="Helvetica" w:cs="Helvetica"/>
-          <w:sz w:val="48"/>
-          <w:sz-cs w:val="48"/>
-          <w:color w:val="FB0007"/>
-        </w:rPr>
-        <w:t xml:space="preserve">) </w:t>
       </w:r>
       <w:r>
         <w:rPr>
@@ -807,9 +762,70 @@
         </w:rPr>
         <w:t xml:space="preserve"> ??? — Bastien</w:t>
       </w:r>
-    </w:p>
-    <w:p>
-      <w:pPr/>
+      <w:r>
+        <w:rPr>
+          <w:rFonts w:ascii="Helvetica" w:hAnsi="Helvetica" w:cs="Helvetica"/>
+          <w:sz w:val="48"/>
+          <w:sz-cs w:val="48"/>
+          <w:color w:val="FB0007"/>
+        </w:rPr>
+        <w:t xml:space="preserve"/>
+      </w:r>
+    </w:p>
+    <w:p>
+      <w:pPr/>
+      <w:r>
+        <w:rPr>
+          <w:rFonts w:ascii="Helvetica" w:hAnsi="Helvetica" w:cs="Helvetica"/>
+          <w:sz w:val="48"/>
+          <w:sz-cs w:val="48"/>
+          <w:color w:val="FB0007"/>
+        </w:rPr>
+        <w:t xml:space="preserve"/>
+      </w:r>
+    </w:p>
+    <w:p>
+      <w:pPr/>
+      <w:r>
+        <w:rPr>
+          <w:rFonts w:ascii="Helvetica" w:hAnsi="Helvetica" w:cs="Helvetica"/>
+          <w:sz w:val="48"/>
+          <w:sz-cs w:val="48"/>
+          <w:u w:val="single"/>
+          <w:color w:val="000000"/>
+        </w:rPr>
+        <w:t xml:space="preserve">ACCESSIBILITY:</w:t>
+      </w:r>
+    </w:p>
+    <w:p>
+      <w:pPr/>
+      <w:r>
+        <w:rPr>
+          <w:rFonts w:ascii="Helvetica" w:hAnsi="Helvetica" w:cs="Helvetica"/>
+          <w:sz w:val="48"/>
+          <w:sz-cs w:val="48"/>
+          <w:color w:val="000000"/>
+        </w:rPr>
+        <w:t xml:space="preserve">- Multiple languages support </w:t>
+      </w:r>
+      <w:r>
+        <w:rPr>
+          <w:rFonts w:ascii="Helvetica" w:hAnsi="Helvetica" w:cs="Helvetica"/>
+          <w:sz w:val="48"/>
+          <w:sz-cs w:val="48"/>
+          <w:color w:val="FFFF0B"/>
+        </w:rPr>
+        <w:t xml:space="preserve">(minor) </w:t>
+      </w:r>
+      <w:r>
+        <w:rPr>
+          <w:rFonts w:ascii="Helvetica" w:hAnsi="Helvetica" w:cs="Helvetica"/>
+          <w:sz w:val="48"/>
+          <w:sz-cs w:val="48"/>
+          <w:color w:val="000000"/>
+        </w:rPr>
+        <w:t xml:space="preserve">— Leny, </w:t>
+      </w:r>
       <w:r>
         <w:rPr>
           <w:rFonts w:ascii="Helvetica" w:hAnsi="Helvetica" w:cs="Helvetica"/>
@@ -817,114 +833,7 @@
           <w:sz-cs w:val="36"/>
           <w:color w:val="000000"/>
         </w:rPr>
-        <w:t xml:space="preserve"/>
-      </w:r>
-    </w:p>
-    <w:p>
-      <w:pPr/>
-      <w:r>
-        <w:rPr>
-          <w:rFonts w:ascii="Helvetica" w:hAnsi="Helvetica" w:cs="Helvetica"/>
-          <w:sz w:val="48"/>
-          <w:sz-cs w:val="48"/>
-          <w:u w:val="single"/>
-          <w:color w:val="000000"/>
-        </w:rPr>
-        <w:t xml:space="preserve">GRAPHICS:</w:t>
-      </w:r>
-    </w:p>
-    <w:p>
-      <w:pPr/>
-      <w:r>
-        <w:rPr>
-          <w:rFonts w:ascii="Helvetica" w:hAnsi="Helvetica" w:cs="Helvetica"/>
-          <w:sz w:val="48"/>
-          <w:sz-cs w:val="48"/>
-          <w:color w:val="000000"/>
-        </w:rPr>
-        <w:t xml:space="preserve">- Use of advanced 3D techniques </w:t>
-      </w:r>
-      <w:r>
-        <w:rPr>
-          <w:rFonts w:ascii="Helvetica" w:hAnsi="Helvetica" w:cs="Helvetica"/>
-          <w:sz w:val="48"/>
-          <w:sz-cs w:val="48"/>
-          <w:color w:val="FB0007"/>
-        </w:rPr>
-        <w:t xml:space="preserve">(majeur) </w:t>
-      </w:r>
-      <w:r>
-        <w:rPr>
-          <w:rFonts w:ascii="Helvetica" w:hAnsi="Helvetica" w:cs="Helvetica"/>
-          <w:sz w:val="48"/>
-          <w:sz-cs w:val="48"/>
-          <w:color w:val="000000"/>
-        </w:rPr>
-        <w:t xml:space="preserve">— Mathieu, (Alex)</w:t>
-      </w:r>
-      <w:r>
-        <w:rPr>
-          <w:rFonts w:ascii="Helvetica" w:hAnsi="Helvetica" w:cs="Helvetica"/>
-          <w:sz w:val="48"/>
-          <w:sz-cs w:val="48"/>
-          <w:color w:val="FB0007"/>
-        </w:rPr>
-        <w:t xml:space="preserve"/>
-      </w:r>
-    </w:p>
-    <w:p>
-      <w:pPr/>
-      <w:r>
-        <w:rPr>
-          <w:rFonts w:ascii="Helvetica" w:hAnsi="Helvetica" w:cs="Helvetica"/>
-          <w:sz w:val="48"/>
-          <w:sz-cs w:val="48"/>
-          <w:color w:val="FB0007"/>
-        </w:rPr>
-        <w:t xml:space="preserve"/>
-      </w:r>
-    </w:p>
-    <w:p>
-      <w:pPr/>
-      <w:r>
-        <w:rPr>
-          <w:rFonts w:ascii="Helvetica" w:hAnsi="Helvetica" w:cs="Helvetica"/>
-          <w:sz w:val="48"/>
-          <w:sz-cs w:val="48"/>
-          <w:u w:val="single"/>
-          <w:color w:val="000000"/>
-        </w:rPr>
-        <w:t xml:space="preserve">ACCESSIBILITY:</w:t>
-      </w:r>
-    </w:p>
-    <w:p>
-      <w:pPr/>
-      <w:r>
-        <w:rPr>
-          <w:rFonts w:ascii="Helvetica" w:hAnsi="Helvetica" w:cs="Helvetica"/>
-          <w:sz w:val="48"/>
-          <w:sz-cs w:val="48"/>
-          <w:color w:val="000000"/>
-        </w:rPr>
-        <w:t xml:space="preserve">- Multiple languages support </w:t>
-      </w:r>
-      <w:r>
-        <w:rPr>
-          <w:rFonts w:ascii="Helvetica" w:hAnsi="Helvetica" w:cs="Helvetica"/>
-          <w:sz w:val="48"/>
-          <w:sz-cs w:val="48"/>
-          <w:color w:val="FFFF0B"/>
-        </w:rPr>
-        <w:t xml:space="preserve">(minor) </w:t>
-      </w:r>
-      <w:r>
-        <w:rPr>
-          <w:rFonts w:ascii="Helvetica" w:hAnsi="Helvetica" w:cs="Helvetica"/>
-          <w:sz w:val="48"/>
-          <w:sz-cs w:val="48"/>
-          <w:color w:val="000000"/>
-        </w:rPr>
-        <w:t xml:space="preserve">— Leny</w:t>
+        <w:t xml:space="preserve">Mathieu</w:t>
       </w:r>
       <w:r>
         <w:rPr>

</xml_diff>